<commit_message>
REAIS 3.3 --> GEOreal1 _I_P_N_ e GEOreal2 _I_P_N_ e _OI_DS_
</commit_message>
<xml_diff>
--- a/ExecucoesGerais/mutations.docx
+++ b/ExecucoesGerais/mutations.docx
@@ -673,8 +673,6 @@
         </w:rPr>
         <w:t>- The probability of producing a mutated solution y on left (right) side of x_ is proportional to distance of x_ from xl(xu) and the muted solution is always feasible</w:t>
       </w:r>
-      <w:bookmarkStart w:id="0" w:name="_GoBack"/>
-      <w:bookmarkEnd w:id="0"/>
     </w:p>
     <w:p>
       <w:pPr>
@@ -2687,15 +2685,29 @@
       </w:r>
       <w:r>
         <w:rPr>
-          <w:rStyle w:val="5"/>
-          <w:rFonts w:hint="default"/>
-          <w:b/>
-          <w:bCs/>
-          <w:sz w:val="24"/>
-          <w:szCs w:val="24"/>
-          <w:lang w:val="pt-PT"/>
-        </w:rPr>
-        <w:t>Rosenbrock mal</w:t>
+          <w:rStyle w:val="4"/>
+          <w:rFonts w:hint="default"/>
+          <w:b/>
+          <w:bCs/>
+          <w:sz w:val="24"/>
+          <w:szCs w:val="24"/>
+          <w:lang w:val="pt-PT"/>
+        </w:rPr>
+        <w:t>Rosenbroc</w:t>
+      </w:r>
+      <w:bookmarkStart w:id="0" w:name="_GoBack"/>
+      <w:bookmarkEnd w:id="0"/>
+      <w:r>
+        <w:rPr>
+          <w:rStyle w:val="4"/>
+          <w:rFonts w:hint="default"/>
+          <w:b/>
+          <w:bCs/>
+          <w:sz w:val="24"/>
+          <w:szCs w:val="24"/>
+          <w:lang w:val="pt-PT"/>
+        </w:rPr>
+        <w:t>k mal</w:t>
       </w:r>
       <w:r>
         <w:rPr>

</xml_diff>